<commit_message>
putting ggridges in source, trying visualizations with cluster biomass, new coefs table, new cluster table, new cluster ordination figure
</commit_message>
<xml_diff>
--- a/tables/SEM/SEM-coefs_2025-05-27.docx
+++ b/tables/SEM/SEM-coefs_2025-05-27.docx
@@ -1988,7 +1988,7 @@
                 <w:szCs w:val="20"/>
                 <w:color w:val="000000"/>
               </w:rPr>
-              <w:t xml:space="preserve">-2.4954</w:t>
+              <w:t xml:space="preserve">-2.4883</w:t>
             </w:r>
           </w:p>
         </w:tc>
@@ -2041,7 +2041,7 @@
                 <w:szCs w:val="20"/>
                 <w:color w:val="000000"/>
               </w:rPr>
-              <w:t xml:space="preserve">0.0126</w:t>
+              <w:t xml:space="preserve">0.0128</w:t>
             </w:r>
           </w:p>
         </w:tc>
@@ -5675,7 +5675,7 @@
                 <w:szCs w:val="20"/>
                 <w:color w:val="000000"/>
               </w:rPr>
-              <w:t xml:space="preserve">-1.3481</w:t>
+              <w:t xml:space="preserve">-1.3382</w:t>
             </w:r>
           </w:p>
         </w:tc>
@@ -5728,7 +5728,7 @@
                 <w:szCs w:val="20"/>
                 <w:color w:val="000000"/>
               </w:rPr>
-              <w:t xml:space="preserve">0.1776</w:t>
+              <w:t xml:space="preserve">0.1808</w:t>
             </w:r>
           </w:p>
         </w:tc>
@@ -6200,7 +6200,7 @@
                 <w:szCs w:val="20"/>
                 <w:color w:val="000000"/>
               </w:rPr>
-              <w:t xml:space="preserve">10.0920</w:t>
+              <w:t xml:space="preserve">10.0974</w:t>
             </w:r>
           </w:p>
         </w:tc>

</xml_diff>